<commit_message>
Tela de Idiomas Testes
</commit_message>
<xml_diff>
--- a/_Docs/2.1.1 - T2 - EP1 - US1 - Mostrar Idiomas.docx
+++ b/_Docs/2.1.1 - T2 - EP1 - US1 - Mostrar Idiomas.docx
@@ -3141,7 +3141,15 @@
       </w:pPr>
       <w:r>
         <w:tab/>
-        <w:t>Na lista de Idiomas mostra o aviso “Sem Idiomas Cadastrados”</w:t>
+      </w:r>
+      <w:r>
+        <w:t>Mostra</w:t>
+      </w:r>
+      <w:r>
+        <w:t xml:space="preserve"> lista de Idiomas </w:t>
+      </w:r>
+      <w:r>
+        <w:t>vazia</w:t>
       </w:r>
     </w:p>
     <w:p/>
@@ -3344,22 +3352,15 @@
         <w:pStyle w:val="SemEspaamento"/>
         <w:ind w:firstLine="708"/>
       </w:pPr>
-      <w:proofErr w:type="gramStart"/>
-      <w:r>
-        <w:t>Digita</w:t>
-      </w:r>
-      <w:proofErr w:type="gramEnd"/>
-      <w:r>
-        <w:t xml:space="preserve"> no campo de busca</w:t>
+      <w:r>
+        <w:t>Digita no campo de busca</w:t>
       </w:r>
       <w:r>
         <w:t xml:space="preserve"> mais de </w:t>
       </w:r>
-      <w:proofErr w:type="spellStart"/>
-      <w:r>
-        <w:t>tres</w:t>
-      </w:r>
-      <w:proofErr w:type="spellEnd"/>
+      <w:r>
+        <w:t>três</w:t>
+      </w:r>
       <w:r>
         <w:t xml:space="preserve"> caracteres</w:t>
       </w:r>
@@ -3638,32 +3639,10 @@
       </w:pPr>
       <w:r>
         <w:tab/>
-        <w:t>Na lista de Idiomas mostra o aviso “</w:t>
-      </w:r>
-      <w:r>
-        <w:t>Não há idioma com as letras digitadas</w:t>
-      </w:r>
-      <w:r>
-        <w:t>”</w:t>
-      </w:r>
-    </w:p>
-    <w:p>
-      <w:pPr>
-        <w:tabs>
-          <w:tab w:val="left" w:pos="708"/>
-          <w:tab w:val="left" w:pos="1416"/>
-          <w:tab w:val="left" w:pos="2124"/>
-          <w:tab w:val="left" w:pos="2832"/>
-          <w:tab w:val="left" w:pos="3540"/>
-          <w:tab w:val="left" w:pos="4248"/>
-          <w:tab w:val="left" w:pos="4956"/>
-          <w:tab w:val="left" w:pos="5664"/>
-          <w:tab w:val="left" w:pos="6372"/>
-          <w:tab w:val="left" w:pos="7080"/>
-          <w:tab w:val="left" w:pos="7740"/>
-        </w:tabs>
-        <w:spacing w:line="240" w:lineRule="auto"/>
-      </w:pPr>
+      </w:r>
+      <w:r>
+        <w:t>Mostra lista de Idiomas vazia</w:t>
+      </w:r>
     </w:p>
     <w:p/>
     <w:p>
@@ -4200,7 +4179,7 @@
                 <w:b/>
                 <w:noProof/>
               </w:rPr>
-              <w:t>2</w:t>
+              <w:t>7</w:t>
             </w:r>
             <w:r>
               <w:rPr>
@@ -5359,7 +5338,7 @@
 </file>
 
 <file path=customXml/itemProps1.xml><?xml version="1.0" encoding="utf-8"?>
-<ds:datastoreItem xmlns:ds="http://schemas.openxmlformats.org/officeDocument/2006/customXml" ds:itemID="{EE2F5F66-EDF5-4F37-9D11-A88ACDB21711}">
+<ds:datastoreItem xmlns:ds="http://schemas.openxmlformats.org/officeDocument/2006/customXml" ds:itemID="{503452D4-FB76-4437-967C-59C8AC329305}">
   <ds:schemaRefs>
     <ds:schemaRef ds:uri="http://schemas.openxmlformats.org/officeDocument/2006/bibliography"/>
   </ds:schemaRefs>

</xml_diff>